<commit_message>
git work file chaged
</commit_message>
<xml_diff>
--- a/git work.docx
+++ b/git work.docx
@@ -921,6 +921,1217 @@
                     <a:xfrm>
                       <a:off x="0" y="0"/>
                       <a:ext cx="5940425" cy="892175"/>
+                    </a:xfrm>
+                    <a:prstGeom prst="rect">
+                      <a:avLst/>
+                    </a:prstGeom>
+                  </pic:spPr>
+                </pic:pic>
+              </a:graphicData>
+            </a:graphic>
+          </wp:inline>
+        </w:drawing>
+      </w:r>
+    </w:p>
+    <w:p>
+      <w:pPr>
+        <w:rPr>
+          <w:lang w:val="en-US"/>
+        </w:rPr>
+      </w:pPr>
+    </w:p>
+    <w:p>
+      <w:pPr>
+        <w:rPr>
+          <w:lang w:val="en-US"/>
+        </w:rPr>
+      </w:pPr>
+      <w:proofErr w:type="spellStart"/>
+      <w:r>
+        <w:rPr>
+          <w:lang w:val="en-US"/>
+        </w:rPr>
+        <w:t>Endi</w:t>
+      </w:r>
+      <w:proofErr w:type="spellEnd"/>
+      <w:r>
+        <w:rPr>
+          <w:lang w:val="en-US"/>
+        </w:rPr>
+        <w:t xml:space="preserve"> </w:t>
+      </w:r>
+      <w:proofErr w:type="spellStart"/>
+      <w:r>
+        <w:rPr>
+          <w:lang w:val="en-US"/>
+        </w:rPr>
+        <w:t>github</w:t>
+      </w:r>
+      <w:proofErr w:type="spellEnd"/>
+      <w:r>
+        <w:rPr>
+          <w:lang w:val="en-US"/>
+        </w:rPr>
+        <w:t xml:space="preserve"> </w:t>
+      </w:r>
+      <w:proofErr w:type="spellStart"/>
+      <w:r>
+        <w:rPr>
+          <w:lang w:val="en-US"/>
+        </w:rPr>
+        <w:t>ga</w:t>
+      </w:r>
+      <w:proofErr w:type="spellEnd"/>
+      <w:r>
+        <w:rPr>
+          <w:lang w:val="en-US"/>
+        </w:rPr>
+        <w:t xml:space="preserve"> </w:t>
+      </w:r>
+      <w:proofErr w:type="spellStart"/>
+      <w:r>
+        <w:rPr>
+          <w:lang w:val="en-US"/>
+        </w:rPr>
+        <w:t>yuklamoqchi</w:t>
+      </w:r>
+      <w:proofErr w:type="spellEnd"/>
+      <w:r>
+        <w:rPr>
+          <w:lang w:val="en-US"/>
+        </w:rPr>
+        <w:t xml:space="preserve"> </w:t>
+      </w:r>
+      <w:proofErr w:type="spellStart"/>
+      <w:r>
+        <w:rPr>
+          <w:lang w:val="en-US"/>
+        </w:rPr>
+        <w:t>bo’lgan</w:t>
+      </w:r>
+      <w:proofErr w:type="spellEnd"/>
+      <w:r>
+        <w:rPr>
+          <w:lang w:val="en-US"/>
+        </w:rPr>
+        <w:t xml:space="preserve"> </w:t>
+      </w:r>
+      <w:proofErr w:type="spellStart"/>
+      <w:r>
+        <w:rPr>
+          <w:lang w:val="en-US"/>
+        </w:rPr>
+        <w:t>fayllarimizni</w:t>
+      </w:r>
+      <w:proofErr w:type="spellEnd"/>
+      <w:r>
+        <w:rPr>
+          <w:lang w:val="en-US"/>
+        </w:rPr>
+        <w:t xml:space="preserve"> stages </w:t>
+      </w:r>
+      <w:proofErr w:type="spellStart"/>
+      <w:r>
+        <w:rPr>
+          <w:lang w:val="en-US"/>
+        </w:rPr>
+        <w:t>ga</w:t>
+      </w:r>
+      <w:proofErr w:type="spellEnd"/>
+      <w:r>
+        <w:rPr>
+          <w:lang w:val="en-US"/>
+        </w:rPr>
+        <w:t xml:space="preserve"> </w:t>
+      </w:r>
+      <w:proofErr w:type="spellStart"/>
+      <w:r>
+        <w:rPr>
+          <w:lang w:val="en-US"/>
+        </w:rPr>
+        <w:t>o’tqazamiz</w:t>
+      </w:r>
+      <w:proofErr w:type="spellEnd"/>
+      <w:r>
+        <w:rPr>
+          <w:lang w:val="en-US"/>
+        </w:rPr>
+        <w:t xml:space="preserve"> </w:t>
+      </w:r>
+      <w:proofErr w:type="spellStart"/>
+      <w:r>
+        <w:rPr>
+          <w:lang w:val="en-US"/>
+        </w:rPr>
+        <w:t>yani</w:t>
+      </w:r>
+      <w:proofErr w:type="spellEnd"/>
+      <w:r>
+        <w:rPr>
+          <w:lang w:val="en-US"/>
+        </w:rPr>
+        <w:t xml:space="preserve"> </w:t>
+      </w:r>
+      <w:proofErr w:type="spellStart"/>
+      <w:r>
+        <w:rPr>
+          <w:lang w:val="en-US"/>
+        </w:rPr>
+        <w:t>commitga</w:t>
+      </w:r>
+      <w:proofErr w:type="spellEnd"/>
+      <w:r>
+        <w:rPr>
+          <w:lang w:val="en-US"/>
+        </w:rPr>
+        <w:t xml:space="preserve"> </w:t>
+      </w:r>
+      <w:proofErr w:type="spellStart"/>
+      <w:r>
+        <w:rPr>
+          <w:lang w:val="en-US"/>
+        </w:rPr>
+        <w:t>tayyorlaymiz</w:t>
+      </w:r>
+      <w:proofErr w:type="spellEnd"/>
+    </w:p>
+    <w:p>
+      <w:pPr>
+        <w:rPr>
+          <w:lang w:val="en-US"/>
+        </w:rPr>
+      </w:pPr>
+      <w:r>
+        <w:rPr>
+          <w:noProof/>
+          <w:lang w:eastAsia="ru-RU"/>
+        </w:rPr>
+        <w:drawing>
+          <wp:inline distT="0" distB="0" distL="0" distR="0" wp14:anchorId="2526023D" wp14:editId="239BEAFE">
+            <wp:extent cx="5940425" cy="349885"/>
+            <wp:effectExtent l="0" t="0" r="3175" b="0"/>
+            <wp:docPr id="7" name="Рисунок 7"/>
+            <wp:cNvGraphicFramePr>
+              <a:graphicFrameLocks xmlns:a="http://schemas.openxmlformats.org/drawingml/2006/main" noChangeAspect="1"/>
+            </wp:cNvGraphicFramePr>
+            <a:graphic xmlns:a="http://schemas.openxmlformats.org/drawingml/2006/main">
+              <a:graphicData uri="http://schemas.openxmlformats.org/drawingml/2006/picture">
+                <pic:pic xmlns:pic="http://schemas.openxmlformats.org/drawingml/2006/picture">
+                  <pic:nvPicPr>
+                    <pic:cNvPr id="1" name=""/>
+                    <pic:cNvPicPr/>
+                  </pic:nvPicPr>
+                  <pic:blipFill>
+                    <a:blip r:embed="rId10"/>
+                    <a:stretch>
+                      <a:fillRect/>
+                    </a:stretch>
+                  </pic:blipFill>
+                  <pic:spPr>
+                    <a:xfrm>
+                      <a:off x="0" y="0"/>
+                      <a:ext cx="5940425" cy="349885"/>
+                    </a:xfrm>
+                    <a:prstGeom prst="rect">
+                      <a:avLst/>
+                    </a:prstGeom>
+                  </pic:spPr>
+                </pic:pic>
+              </a:graphicData>
+            </a:graphic>
+          </wp:inline>
+        </w:drawing>
+      </w:r>
+    </w:p>
+    <w:p>
+      <w:pPr>
+        <w:rPr>
+          <w:lang w:val="en-US"/>
+        </w:rPr>
+      </w:pPr>
+      <w:proofErr w:type="spellStart"/>
+      <w:proofErr w:type="gramStart"/>
+      <w:r>
+        <w:rPr>
+          <w:lang w:val="en-US"/>
+        </w:rPr>
+        <w:t>Va</w:t>
+      </w:r>
+      <w:proofErr w:type="spellEnd"/>
+      <w:proofErr w:type="gramEnd"/>
+      <w:r>
+        <w:rPr>
+          <w:lang w:val="en-US"/>
+        </w:rPr>
+        <w:t xml:space="preserve"> </w:t>
+      </w:r>
+      <w:proofErr w:type="spellStart"/>
+      <w:r>
+        <w:rPr>
+          <w:lang w:val="en-US"/>
+        </w:rPr>
+        <w:t>korib</w:t>
+      </w:r>
+      <w:proofErr w:type="spellEnd"/>
+      <w:r>
+        <w:rPr>
+          <w:lang w:val="en-US"/>
+        </w:rPr>
+        <w:t xml:space="preserve"> </w:t>
+      </w:r>
+      <w:proofErr w:type="spellStart"/>
+      <w:r>
+        <w:rPr>
+          <w:lang w:val="en-US"/>
+        </w:rPr>
+        <w:t>turganimizdek</w:t>
+      </w:r>
+      <w:proofErr w:type="spellEnd"/>
+      <w:r>
+        <w:rPr>
+          <w:lang w:val="en-US"/>
+        </w:rPr>
+        <w:t xml:space="preserve"> </w:t>
+      </w:r>
+      <w:proofErr w:type="spellStart"/>
+      <w:r>
+        <w:rPr>
+          <w:lang w:val="en-US"/>
+        </w:rPr>
+        <w:t>bittta</w:t>
+      </w:r>
+      <w:proofErr w:type="spellEnd"/>
+      <w:r>
+        <w:rPr>
+          <w:lang w:val="en-US"/>
+        </w:rPr>
+        <w:t xml:space="preserve"> </w:t>
+      </w:r>
+      <w:proofErr w:type="spellStart"/>
+      <w:r>
+        <w:rPr>
+          <w:lang w:val="en-US"/>
+        </w:rPr>
+        <w:t>faylimiz</w:t>
+      </w:r>
+      <w:proofErr w:type="spellEnd"/>
+      <w:r>
+        <w:rPr>
+          <w:lang w:val="en-US"/>
+        </w:rPr>
+        <w:t xml:space="preserve"> </w:t>
+      </w:r>
+      <w:proofErr w:type="spellStart"/>
+      <w:r>
+        <w:rPr>
+          <w:lang w:val="en-US"/>
+        </w:rPr>
+        <w:t>stagesga</w:t>
+      </w:r>
+      <w:proofErr w:type="spellEnd"/>
+      <w:r>
+        <w:rPr>
+          <w:lang w:val="en-US"/>
+        </w:rPr>
+        <w:t xml:space="preserve"> </w:t>
+      </w:r>
+      <w:proofErr w:type="spellStart"/>
+      <w:r>
+        <w:rPr>
+          <w:lang w:val="en-US"/>
+        </w:rPr>
+        <w:t>otgan</w:t>
+      </w:r>
+      <w:proofErr w:type="spellEnd"/>
+      <w:r>
+        <w:rPr>
+          <w:lang w:val="en-US"/>
+        </w:rPr>
+        <w:t xml:space="preserve"> </w:t>
+      </w:r>
+      <w:proofErr w:type="spellStart"/>
+      <w:r>
+        <w:rPr>
+          <w:lang w:val="en-US"/>
+        </w:rPr>
+        <w:t>qolganlari</w:t>
+      </w:r>
+      <w:proofErr w:type="spellEnd"/>
+      <w:r>
+        <w:rPr>
+          <w:lang w:val="en-US"/>
+        </w:rPr>
+        <w:t xml:space="preserve"> </w:t>
+      </w:r>
+      <w:proofErr w:type="spellStart"/>
+      <w:r>
+        <w:rPr>
+          <w:lang w:val="en-US"/>
+        </w:rPr>
+        <w:t>hali</w:t>
+      </w:r>
+      <w:proofErr w:type="spellEnd"/>
+      <w:r>
+        <w:rPr>
+          <w:lang w:val="en-US"/>
+        </w:rPr>
+        <w:t xml:space="preserve"> </w:t>
+      </w:r>
+      <w:proofErr w:type="spellStart"/>
+      <w:r>
+        <w:rPr>
+          <w:lang w:val="en-US"/>
+        </w:rPr>
+        <w:t>qoshilmagan</w:t>
+      </w:r>
+      <w:proofErr w:type="spellEnd"/>
+      <w:r>
+        <w:rPr>
+          <w:lang w:val="en-US"/>
+        </w:rPr>
+        <w:t>.</w:t>
+      </w:r>
+    </w:p>
+    <w:p>
+      <w:pPr>
+        <w:rPr>
+          <w:lang w:val="en-US"/>
+        </w:rPr>
+      </w:pPr>
+      <w:r>
+        <w:rPr>
+          <w:noProof/>
+          <w:lang w:eastAsia="ru-RU"/>
+        </w:rPr>
+        <w:lastRenderedPageBreak/>
+        <w:drawing>
+          <wp:inline distT="0" distB="0" distL="0" distR="0" wp14:anchorId="5AF51602" wp14:editId="78745BB4">
+            <wp:extent cx="5940425" cy="2869565"/>
+            <wp:effectExtent l="0" t="0" r="3175" b="6985"/>
+            <wp:docPr id="8" name="Рисунок 8"/>
+            <wp:cNvGraphicFramePr>
+              <a:graphicFrameLocks xmlns:a="http://schemas.openxmlformats.org/drawingml/2006/main" noChangeAspect="1"/>
+            </wp:cNvGraphicFramePr>
+            <a:graphic xmlns:a="http://schemas.openxmlformats.org/drawingml/2006/main">
+              <a:graphicData uri="http://schemas.openxmlformats.org/drawingml/2006/picture">
+                <pic:pic xmlns:pic="http://schemas.openxmlformats.org/drawingml/2006/picture">
+                  <pic:nvPicPr>
+                    <pic:cNvPr id="1" name=""/>
+                    <pic:cNvPicPr/>
+                  </pic:nvPicPr>
+                  <pic:blipFill>
+                    <a:blip r:embed="rId11"/>
+                    <a:stretch>
+                      <a:fillRect/>
+                    </a:stretch>
+                  </pic:blipFill>
+                  <pic:spPr>
+                    <a:xfrm>
+                      <a:off x="0" y="0"/>
+                      <a:ext cx="5940425" cy="2869565"/>
+                    </a:xfrm>
+                    <a:prstGeom prst="rect">
+                      <a:avLst/>
+                    </a:prstGeom>
+                  </pic:spPr>
+                </pic:pic>
+              </a:graphicData>
+            </a:graphic>
+          </wp:inline>
+        </w:drawing>
+      </w:r>
+    </w:p>
+    <w:p>
+      <w:pPr>
+        <w:rPr>
+          <w:lang w:val="en-US"/>
+        </w:rPr>
+      </w:pPr>
+    </w:p>
+    <w:p>
+      <w:pPr>
+        <w:rPr>
+          <w:lang w:val="en-US"/>
+        </w:rPr>
+      </w:pPr>
+      <w:proofErr w:type="spellStart"/>
+      <w:r>
+        <w:rPr>
+          <w:lang w:val="en-US"/>
+        </w:rPr>
+        <w:t>Shuningdek</w:t>
+      </w:r>
+      <w:proofErr w:type="spellEnd"/>
+      <w:r>
+        <w:rPr>
+          <w:lang w:val="en-US"/>
+        </w:rPr>
+        <w:t xml:space="preserve"> </w:t>
+      </w:r>
+      <w:proofErr w:type="spellStart"/>
+      <w:r>
+        <w:rPr>
+          <w:lang w:val="en-US"/>
+        </w:rPr>
+        <w:t>stagesdan</w:t>
+      </w:r>
+      <w:proofErr w:type="spellEnd"/>
+      <w:r>
+        <w:rPr>
+          <w:lang w:val="en-US"/>
+        </w:rPr>
+        <w:t xml:space="preserve"> </w:t>
+      </w:r>
+      <w:proofErr w:type="spellStart"/>
+      <w:r>
+        <w:rPr>
+          <w:lang w:val="en-US"/>
+        </w:rPr>
+        <w:t>eski</w:t>
+      </w:r>
+      <w:proofErr w:type="spellEnd"/>
+      <w:r>
+        <w:rPr>
+          <w:lang w:val="en-US"/>
+        </w:rPr>
+        <w:t xml:space="preserve"> </w:t>
+      </w:r>
+      <w:proofErr w:type="spellStart"/>
+      <w:r>
+        <w:rPr>
+          <w:lang w:val="en-US"/>
+        </w:rPr>
+        <w:t>holatiga</w:t>
+      </w:r>
+      <w:proofErr w:type="spellEnd"/>
+      <w:r>
+        <w:rPr>
+          <w:lang w:val="en-US"/>
+        </w:rPr>
+        <w:t xml:space="preserve"> </w:t>
+      </w:r>
+      <w:proofErr w:type="spellStart"/>
+      <w:r>
+        <w:rPr>
+          <w:lang w:val="en-US"/>
+        </w:rPr>
+        <w:t>qaytarishimiz</w:t>
+      </w:r>
+      <w:proofErr w:type="spellEnd"/>
+      <w:r>
+        <w:rPr>
+          <w:lang w:val="en-US"/>
+        </w:rPr>
+        <w:t xml:space="preserve"> ham </w:t>
+      </w:r>
+      <w:proofErr w:type="spellStart"/>
+      <w:r>
+        <w:rPr>
+          <w:lang w:val="en-US"/>
+        </w:rPr>
+        <w:t>mumkin</w:t>
+      </w:r>
+      <w:proofErr w:type="spellEnd"/>
+      <w:r>
+        <w:rPr>
+          <w:lang w:val="en-US"/>
+        </w:rPr>
+        <w:t>.</w:t>
+      </w:r>
+    </w:p>
+    <w:p>
+      <w:pPr>
+        <w:rPr>
+          <w:lang w:val="en-US"/>
+        </w:rPr>
+      </w:pPr>
+      <w:r>
+        <w:rPr>
+          <w:noProof/>
+          <w:lang w:eastAsia="ru-RU"/>
+        </w:rPr>
+        <w:drawing>
+          <wp:inline distT="0" distB="0" distL="0" distR="0" wp14:anchorId="7891CAB4" wp14:editId="2EC9E694">
+            <wp:extent cx="5940425" cy="3145790"/>
+            <wp:effectExtent l="0" t="0" r="3175" b="0"/>
+            <wp:docPr id="9" name="Рисунок 9"/>
+            <wp:cNvGraphicFramePr>
+              <a:graphicFrameLocks xmlns:a="http://schemas.openxmlformats.org/drawingml/2006/main" noChangeAspect="1"/>
+            </wp:cNvGraphicFramePr>
+            <a:graphic xmlns:a="http://schemas.openxmlformats.org/drawingml/2006/main">
+              <a:graphicData uri="http://schemas.openxmlformats.org/drawingml/2006/picture">
+                <pic:pic xmlns:pic="http://schemas.openxmlformats.org/drawingml/2006/picture">
+                  <pic:nvPicPr>
+                    <pic:cNvPr id="1" name=""/>
+                    <pic:cNvPicPr/>
+                  </pic:nvPicPr>
+                  <pic:blipFill>
+                    <a:blip r:embed="rId12"/>
+                    <a:stretch>
+                      <a:fillRect/>
+                    </a:stretch>
+                  </pic:blipFill>
+                  <pic:spPr>
+                    <a:xfrm>
+                      <a:off x="0" y="0"/>
+                      <a:ext cx="5940425" cy="3145790"/>
+                    </a:xfrm>
+                    <a:prstGeom prst="rect">
+                      <a:avLst/>
+                    </a:prstGeom>
+                  </pic:spPr>
+                </pic:pic>
+              </a:graphicData>
+            </a:graphic>
+          </wp:inline>
+        </w:drawing>
+      </w:r>
+    </w:p>
+    <w:p>
+      <w:pPr>
+        <w:rPr>
+          <w:lang w:val="en-US"/>
+        </w:rPr>
+      </w:pPr>
+    </w:p>
+    <w:p>
+      <w:pPr>
+        <w:rPr>
+          <w:lang w:val="en-US"/>
+        </w:rPr>
+      </w:pPr>
+      <w:r>
+        <w:rPr>
+          <w:lang w:val="en-US"/>
+        </w:rPr>
+        <w:t xml:space="preserve">Bu </w:t>
+      </w:r>
+      <w:proofErr w:type="spellStart"/>
+      <w:r>
+        <w:rPr>
+          <w:lang w:val="en-US"/>
+        </w:rPr>
+        <w:t>yerda</w:t>
+      </w:r>
+      <w:proofErr w:type="spellEnd"/>
+      <w:r>
+        <w:rPr>
+          <w:lang w:val="en-US"/>
+        </w:rPr>
+        <w:t xml:space="preserve"> men </w:t>
+      </w:r>
+      <w:proofErr w:type="spellStart"/>
+      <w:r>
+        <w:rPr>
+          <w:lang w:val="en-US"/>
+        </w:rPr>
+        <w:t>githubga</w:t>
+      </w:r>
+      <w:proofErr w:type="spellEnd"/>
+      <w:r>
+        <w:rPr>
+          <w:lang w:val="en-US"/>
+        </w:rPr>
+        <w:t xml:space="preserve"> </w:t>
+      </w:r>
+      <w:proofErr w:type="spellStart"/>
+      <w:r>
+        <w:rPr>
+          <w:lang w:val="en-US"/>
+        </w:rPr>
+        <w:t>yuklamoqchi</w:t>
+      </w:r>
+      <w:proofErr w:type="spellEnd"/>
+      <w:r>
+        <w:rPr>
+          <w:lang w:val="en-US"/>
+        </w:rPr>
+        <w:t xml:space="preserve"> </w:t>
+      </w:r>
+      <w:proofErr w:type="spellStart"/>
+      <w:r>
+        <w:rPr>
+          <w:lang w:val="en-US"/>
+        </w:rPr>
+        <w:t>bo’lgan</w:t>
+      </w:r>
+      <w:proofErr w:type="spellEnd"/>
+      <w:r>
+        <w:rPr>
+          <w:lang w:val="en-US"/>
+        </w:rPr>
+        <w:t xml:space="preserve"> </w:t>
+      </w:r>
+      <w:proofErr w:type="spellStart"/>
+      <w:r>
+        <w:rPr>
+          <w:lang w:val="en-US"/>
+        </w:rPr>
+        <w:t>barcha</w:t>
+      </w:r>
+      <w:proofErr w:type="spellEnd"/>
+      <w:r>
+        <w:rPr>
+          <w:lang w:val="en-US"/>
+        </w:rPr>
+        <w:t xml:space="preserve"> </w:t>
+      </w:r>
+      <w:proofErr w:type="spellStart"/>
+      <w:r>
+        <w:rPr>
+          <w:lang w:val="en-US"/>
+        </w:rPr>
+        <w:t>fayllarimni</w:t>
+      </w:r>
+      <w:proofErr w:type="spellEnd"/>
+      <w:r>
+        <w:rPr>
+          <w:lang w:val="en-US"/>
+        </w:rPr>
+        <w:t xml:space="preserve"> </w:t>
+      </w:r>
+      <w:proofErr w:type="spellStart"/>
+      <w:r>
+        <w:rPr>
+          <w:lang w:val="en-US"/>
+        </w:rPr>
+        <w:t>stagega</w:t>
+      </w:r>
+      <w:proofErr w:type="spellEnd"/>
+      <w:r>
+        <w:rPr>
+          <w:lang w:val="en-US"/>
+        </w:rPr>
+        <w:t xml:space="preserve"> </w:t>
+      </w:r>
+      <w:proofErr w:type="spellStart"/>
+      <w:r>
+        <w:rPr>
+          <w:lang w:val="en-US"/>
+        </w:rPr>
+        <w:t>o’tqazdim</w:t>
+      </w:r>
+      <w:proofErr w:type="spellEnd"/>
+    </w:p>
+    <w:p>
+      <w:pPr>
+        <w:rPr>
+          <w:lang w:val="en-US"/>
+        </w:rPr>
+      </w:pPr>
+      <w:r>
+        <w:rPr>
+          <w:noProof/>
+          <w:lang w:eastAsia="ru-RU"/>
+        </w:rPr>
+        <w:lastRenderedPageBreak/>
+        <w:drawing>
+          <wp:inline distT="0" distB="0" distL="0" distR="0" wp14:anchorId="066D5A44" wp14:editId="4FEAE77E">
+            <wp:extent cx="5940425" cy="4443730"/>
+            <wp:effectExtent l="0" t="0" r="3175" b="0"/>
+            <wp:docPr id="10" name="Рисунок 10"/>
+            <wp:cNvGraphicFramePr>
+              <a:graphicFrameLocks xmlns:a="http://schemas.openxmlformats.org/drawingml/2006/main" noChangeAspect="1"/>
+            </wp:cNvGraphicFramePr>
+            <a:graphic xmlns:a="http://schemas.openxmlformats.org/drawingml/2006/main">
+              <a:graphicData uri="http://schemas.openxmlformats.org/drawingml/2006/picture">
+                <pic:pic xmlns:pic="http://schemas.openxmlformats.org/drawingml/2006/picture">
+                  <pic:nvPicPr>
+                    <pic:cNvPr id="1" name=""/>
+                    <pic:cNvPicPr/>
+                  </pic:nvPicPr>
+                  <pic:blipFill>
+                    <a:blip r:embed="rId13"/>
+                    <a:stretch>
+                      <a:fillRect/>
+                    </a:stretch>
+                  </pic:blipFill>
+                  <pic:spPr>
+                    <a:xfrm>
+                      <a:off x="0" y="0"/>
+                      <a:ext cx="5940425" cy="4443730"/>
+                    </a:xfrm>
+                    <a:prstGeom prst="rect">
+                      <a:avLst/>
+                    </a:prstGeom>
+                  </pic:spPr>
+                </pic:pic>
+              </a:graphicData>
+            </a:graphic>
+          </wp:inline>
+        </w:drawing>
+      </w:r>
+    </w:p>
+    <w:p>
+      <w:pPr>
+        <w:rPr>
+          <w:lang w:val="en-US"/>
+        </w:rPr>
+      </w:pPr>
+    </w:p>
+    <w:p>
+      <w:pPr>
+        <w:rPr>
+          <w:lang w:val="en-US"/>
+        </w:rPr>
+      </w:pPr>
+      <w:proofErr w:type="spellStart"/>
+      <w:proofErr w:type="gramStart"/>
+      <w:r>
+        <w:rPr>
+          <w:lang w:val="en-US"/>
+        </w:rPr>
+        <w:t>Endigi</w:t>
+      </w:r>
+      <w:proofErr w:type="spellEnd"/>
+      <w:r>
+        <w:rPr>
+          <w:lang w:val="en-US"/>
+        </w:rPr>
+        <w:t xml:space="preserve"> </w:t>
+      </w:r>
+      <w:proofErr w:type="spellStart"/>
+      <w:r>
+        <w:rPr>
+          <w:lang w:val="en-US"/>
+        </w:rPr>
+        <w:t>navbat</w:t>
+      </w:r>
+      <w:proofErr w:type="spellEnd"/>
+      <w:r>
+        <w:rPr>
+          <w:lang w:val="en-US"/>
+        </w:rPr>
+        <w:t xml:space="preserve"> </w:t>
+      </w:r>
+      <w:proofErr w:type="spellStart"/>
+      <w:r>
+        <w:rPr>
+          <w:lang w:val="en-US"/>
+        </w:rPr>
+        <w:t>fayllarni</w:t>
+      </w:r>
+      <w:proofErr w:type="spellEnd"/>
+      <w:r>
+        <w:rPr>
+          <w:lang w:val="en-US"/>
+        </w:rPr>
+        <w:t xml:space="preserve"> stage </w:t>
+      </w:r>
+      <w:proofErr w:type="spellStart"/>
+      <w:r>
+        <w:rPr>
+          <w:lang w:val="en-US"/>
+        </w:rPr>
+        <w:t>bo’limidan</w:t>
+      </w:r>
+      <w:proofErr w:type="spellEnd"/>
+      <w:proofErr w:type="gramEnd"/>
+      <w:r>
+        <w:rPr>
+          <w:lang w:val="en-US"/>
+        </w:rPr>
+        <w:t xml:space="preserve"> commit history </w:t>
+      </w:r>
+      <w:proofErr w:type="spellStart"/>
+      <w:r>
+        <w:rPr>
+          <w:lang w:val="en-US"/>
+        </w:rPr>
+        <w:t>bo’limiga</w:t>
+      </w:r>
+      <w:proofErr w:type="spellEnd"/>
+      <w:r>
+        <w:rPr>
+          <w:lang w:val="en-US"/>
+        </w:rPr>
+        <w:t xml:space="preserve"> </w:t>
+      </w:r>
+      <w:proofErr w:type="spellStart"/>
+      <w:r>
+        <w:rPr>
+          <w:lang w:val="en-US"/>
+        </w:rPr>
+        <w:t>olib</w:t>
+      </w:r>
+      <w:proofErr w:type="spellEnd"/>
+      <w:r>
+        <w:rPr>
+          <w:lang w:val="en-US"/>
+        </w:rPr>
+        <w:t xml:space="preserve"> </w:t>
+      </w:r>
+      <w:proofErr w:type="spellStart"/>
+      <w:r>
+        <w:rPr>
+          <w:lang w:val="en-US"/>
+        </w:rPr>
+        <w:t>o’tamiz</w:t>
+      </w:r>
+      <w:proofErr w:type="spellEnd"/>
+    </w:p>
+    <w:p>
+      <w:pPr>
+        <w:rPr>
+          <w:lang w:val="en-US"/>
+        </w:rPr>
+      </w:pPr>
+      <w:r>
+        <w:rPr>
+          <w:noProof/>
+          <w:lang w:eastAsia="ru-RU"/>
+        </w:rPr>
+        <w:lastRenderedPageBreak/>
+        <w:drawing>
+          <wp:inline distT="0" distB="0" distL="0" distR="0" wp14:anchorId="1C277077" wp14:editId="6C3D025C">
+            <wp:extent cx="5940425" cy="4510405"/>
+            <wp:effectExtent l="0" t="0" r="3175" b="4445"/>
+            <wp:docPr id="11" name="Рисунок 11"/>
+            <wp:cNvGraphicFramePr>
+              <a:graphicFrameLocks xmlns:a="http://schemas.openxmlformats.org/drawingml/2006/main" noChangeAspect="1"/>
+            </wp:cNvGraphicFramePr>
+            <a:graphic xmlns:a="http://schemas.openxmlformats.org/drawingml/2006/main">
+              <a:graphicData uri="http://schemas.openxmlformats.org/drawingml/2006/picture">
+                <pic:pic xmlns:pic="http://schemas.openxmlformats.org/drawingml/2006/picture">
+                  <pic:nvPicPr>
+                    <pic:cNvPr id="1" name=""/>
+                    <pic:cNvPicPr/>
+                  </pic:nvPicPr>
+                  <pic:blipFill>
+                    <a:blip r:embed="rId14"/>
+                    <a:stretch>
+                      <a:fillRect/>
+                    </a:stretch>
+                  </pic:blipFill>
+                  <pic:spPr>
+                    <a:xfrm>
+                      <a:off x="0" y="0"/>
+                      <a:ext cx="5940425" cy="4510405"/>
+                    </a:xfrm>
+                    <a:prstGeom prst="rect">
+                      <a:avLst/>
+                    </a:prstGeom>
+                  </pic:spPr>
+                </pic:pic>
+              </a:graphicData>
+            </a:graphic>
+          </wp:inline>
+        </w:drawing>
+      </w:r>
+    </w:p>
+    <w:p>
+      <w:pPr>
+        <w:rPr>
+          <w:lang w:val="en-US"/>
+        </w:rPr>
+      </w:pPr>
+    </w:p>
+    <w:p>
+      <w:pPr>
+        <w:rPr>
+          <w:lang w:val="en-US"/>
+        </w:rPr>
+      </w:pPr>
+      <w:proofErr w:type="spellStart"/>
+      <w:r>
+        <w:rPr>
+          <w:lang w:val="en-US"/>
+        </w:rPr>
+        <w:t>Yaratilgan</w:t>
+      </w:r>
+      <w:proofErr w:type="spellEnd"/>
+      <w:r>
+        <w:rPr>
+          <w:lang w:val="en-US"/>
+        </w:rPr>
+        <w:t xml:space="preserve"> </w:t>
+      </w:r>
+      <w:proofErr w:type="spellStart"/>
+      <w:r>
+        <w:rPr>
+          <w:lang w:val="en-US"/>
+        </w:rPr>
+        <w:t>commitni</w:t>
+      </w:r>
+      <w:proofErr w:type="spellEnd"/>
+      <w:r>
+        <w:rPr>
+          <w:lang w:val="en-US"/>
+        </w:rPr>
+        <w:t xml:space="preserve"> log </w:t>
+      </w:r>
+      <w:proofErr w:type="spellStart"/>
+      <w:r>
+        <w:rPr>
+          <w:lang w:val="en-US"/>
+        </w:rPr>
+        <w:t>qilamiz</w:t>
+      </w:r>
+      <w:proofErr w:type="spellEnd"/>
+    </w:p>
+    <w:p>
+      <w:pPr>
+        <w:rPr>
+          <w:lang w:val="en-US"/>
+        </w:rPr>
+      </w:pPr>
+      <w:r>
+        <w:rPr>
+          <w:noProof/>
+          <w:lang w:eastAsia="ru-RU"/>
+        </w:rPr>
+        <w:drawing>
+          <wp:inline distT="0" distB="0" distL="0" distR="0" wp14:anchorId="4996010B" wp14:editId="29217BCD">
+            <wp:extent cx="5940425" cy="1449705"/>
+            <wp:effectExtent l="0" t="0" r="3175" b="0"/>
+            <wp:docPr id="12" name="Рисунок 12"/>
+            <wp:cNvGraphicFramePr>
+              <a:graphicFrameLocks xmlns:a="http://schemas.openxmlformats.org/drawingml/2006/main" noChangeAspect="1"/>
+            </wp:cNvGraphicFramePr>
+            <a:graphic xmlns:a="http://schemas.openxmlformats.org/drawingml/2006/main">
+              <a:graphicData uri="http://schemas.openxmlformats.org/drawingml/2006/picture">
+                <pic:pic xmlns:pic="http://schemas.openxmlformats.org/drawingml/2006/picture">
+                  <pic:nvPicPr>
+                    <pic:cNvPr id="1" name=""/>
+                    <pic:cNvPicPr/>
+                  </pic:nvPicPr>
+                  <pic:blipFill>
+                    <a:blip r:embed="rId15"/>
+                    <a:stretch>
+                      <a:fillRect/>
+                    </a:stretch>
+                  </pic:blipFill>
+                  <pic:spPr>
+                    <a:xfrm>
+                      <a:off x="0" y="0"/>
+                      <a:ext cx="5940425" cy="1449705"/>
+                    </a:xfrm>
+                    <a:prstGeom prst="rect">
+                      <a:avLst/>
+                    </a:prstGeom>
+                  </pic:spPr>
+                </pic:pic>
+              </a:graphicData>
+            </a:graphic>
+          </wp:inline>
+        </w:drawing>
+      </w:r>
+    </w:p>
+    <w:p>
+      <w:pPr>
+        <w:rPr>
+          <w:lang w:val="en-US"/>
+        </w:rPr>
+      </w:pPr>
+      <w:proofErr w:type="spellStart"/>
+      <w:proofErr w:type="gramStart"/>
+      <w:r>
+        <w:rPr>
+          <w:lang w:val="en-US"/>
+        </w:rPr>
+        <w:t>Va</w:t>
+      </w:r>
+      <w:proofErr w:type="spellEnd"/>
+      <w:proofErr w:type="gramEnd"/>
+      <w:r>
+        <w:rPr>
+          <w:lang w:val="en-US"/>
+        </w:rPr>
+        <w:t xml:space="preserve"> commit hash </w:t>
+      </w:r>
+      <w:proofErr w:type="spellStart"/>
+      <w:r>
+        <w:rPr>
+          <w:lang w:val="en-US"/>
+        </w:rPr>
+        <w:t>orqali</w:t>
+      </w:r>
+      <w:proofErr w:type="spellEnd"/>
+      <w:r>
+        <w:rPr>
+          <w:lang w:val="en-US"/>
+        </w:rPr>
+        <w:t xml:space="preserve"> </w:t>
+      </w:r>
+      <w:proofErr w:type="spellStart"/>
+      <w:r>
+        <w:rPr>
+          <w:lang w:val="en-US"/>
+        </w:rPr>
+        <w:t>modelarni</w:t>
+      </w:r>
+      <w:proofErr w:type="spellEnd"/>
+      <w:r>
+        <w:rPr>
+          <w:lang w:val="en-US"/>
+        </w:rPr>
+        <w:t xml:space="preserve"> </w:t>
+      </w:r>
+      <w:proofErr w:type="spellStart"/>
+      <w:r>
+        <w:rPr>
+          <w:lang w:val="en-US"/>
+        </w:rPr>
+        <w:t>koramiz</w:t>
+      </w:r>
+      <w:proofErr w:type="spellEnd"/>
+    </w:p>
+    <w:p>
+      <w:pPr>
+        <w:rPr>
+          <w:lang w:val="en-US"/>
+        </w:rPr>
+      </w:pPr>
+      <w:r>
+        <w:rPr>
+          <w:noProof/>
+          <w:lang w:eastAsia="ru-RU"/>
+        </w:rPr>
+        <w:lastRenderedPageBreak/>
+        <w:drawing>
+          <wp:inline distT="0" distB="0" distL="0" distR="0" wp14:anchorId="5CAADF26" wp14:editId="4BCFA1AC">
+            <wp:extent cx="5940425" cy="3456305"/>
+            <wp:effectExtent l="0" t="0" r="3175" b="0"/>
+            <wp:docPr id="14" name="Рисунок 14"/>
+            <wp:cNvGraphicFramePr>
+              <a:graphicFrameLocks xmlns:a="http://schemas.openxmlformats.org/drawingml/2006/main" noChangeAspect="1"/>
+            </wp:cNvGraphicFramePr>
+            <a:graphic xmlns:a="http://schemas.openxmlformats.org/drawingml/2006/main">
+              <a:graphicData uri="http://schemas.openxmlformats.org/drawingml/2006/picture">
+                <pic:pic xmlns:pic="http://schemas.openxmlformats.org/drawingml/2006/picture">
+                  <pic:nvPicPr>
+                    <pic:cNvPr id="1" name=""/>
+                    <pic:cNvPicPr/>
+                  </pic:nvPicPr>
+                  <pic:blipFill>
+                    <a:blip r:embed="rId16"/>
+                    <a:stretch>
+                      <a:fillRect/>
+                    </a:stretch>
+                  </pic:blipFill>
+                  <pic:spPr>
+                    <a:xfrm>
+                      <a:off x="0" y="0"/>
+                      <a:ext cx="5940425" cy="3456305"/>
+                    </a:xfrm>
+                    <a:prstGeom prst="rect">
+                      <a:avLst/>
+                    </a:prstGeom>
+                  </pic:spPr>
+                </pic:pic>
+              </a:graphicData>
+            </a:graphic>
+          </wp:inline>
+        </w:drawing>
+      </w:r>
+    </w:p>
+    <w:p>
+      <w:pPr>
+        <w:rPr>
+          <w:lang w:val="en-US"/>
+        </w:rPr>
+      </w:pPr>
+      <w:proofErr w:type="spellStart"/>
+      <w:r>
+        <w:rPr>
+          <w:lang w:val="en-US"/>
+        </w:rPr>
+        <w:t>Git</w:t>
+      </w:r>
+      <w:proofErr w:type="spellEnd"/>
+      <w:r>
+        <w:rPr>
+          <w:lang w:val="en-US"/>
+        </w:rPr>
+        <w:t xml:space="preserve"> </w:t>
+      </w:r>
+      <w:proofErr w:type="spellStart"/>
+      <w:r>
+        <w:rPr>
+          <w:lang w:val="en-US"/>
+        </w:rPr>
+        <w:t>dagi</w:t>
+      </w:r>
+      <w:proofErr w:type="spellEnd"/>
+      <w:r>
+        <w:rPr>
+          <w:lang w:val="en-US"/>
+        </w:rPr>
+        <w:t xml:space="preserve"> </w:t>
+      </w:r>
+      <w:proofErr w:type="spellStart"/>
+      <w:r>
+        <w:rPr>
+          <w:lang w:val="en-US"/>
+        </w:rPr>
+        <w:t>o’zgarishlarni</w:t>
+      </w:r>
+      <w:proofErr w:type="spellEnd"/>
+      <w:r>
+        <w:rPr>
+          <w:lang w:val="en-US"/>
+        </w:rPr>
+        <w:t xml:space="preserve"> </w:t>
+      </w:r>
+      <w:proofErr w:type="spellStart"/>
+      <w:r>
+        <w:rPr>
+          <w:lang w:val="en-US"/>
+        </w:rPr>
+        <w:t>ko’rish</w:t>
+      </w:r>
+      <w:proofErr w:type="spellEnd"/>
+      <w:r>
+        <w:rPr>
+          <w:lang w:val="en-US"/>
+        </w:rPr>
+        <w:t xml:space="preserve"> </w:t>
+      </w:r>
+      <w:proofErr w:type="spellStart"/>
+      <w:r>
+        <w:rPr>
+          <w:lang w:val="en-US"/>
+        </w:rPr>
+        <w:t>uchun</w:t>
+      </w:r>
+      <w:proofErr w:type="spellEnd"/>
+    </w:p>
+    <w:p>
+      <w:pPr>
+        <w:rPr>
+          <w:lang w:val="en-US"/>
+        </w:rPr>
+      </w:pPr>
+      <w:r>
+        <w:rPr>
+          <w:noProof/>
+          <w:lang w:eastAsia="ru-RU"/>
+        </w:rPr>
+        <w:drawing>
+          <wp:inline distT="0" distB="0" distL="0" distR="0" wp14:anchorId="3F1952BA" wp14:editId="6E04862E">
+            <wp:extent cx="5940425" cy="405765"/>
+            <wp:effectExtent l="0" t="0" r="3175" b="0"/>
+            <wp:docPr id="13" name="Рисунок 13"/>
+            <wp:cNvGraphicFramePr>
+              <a:graphicFrameLocks xmlns:a="http://schemas.openxmlformats.org/drawingml/2006/main" noChangeAspect="1"/>
+            </wp:cNvGraphicFramePr>
+            <a:graphic xmlns:a="http://schemas.openxmlformats.org/drawingml/2006/main">
+              <a:graphicData uri="http://schemas.openxmlformats.org/drawingml/2006/picture">
+                <pic:pic xmlns:pic="http://schemas.openxmlformats.org/drawingml/2006/picture">
+                  <pic:nvPicPr>
+                    <pic:cNvPr id="1" name=""/>
+                    <pic:cNvPicPr/>
+                  </pic:nvPicPr>
+                  <pic:blipFill>
+                    <a:blip r:embed="rId17"/>
+                    <a:stretch>
+                      <a:fillRect/>
+                    </a:stretch>
+                  </pic:blipFill>
+                  <pic:spPr>
+                    <a:xfrm>
+                      <a:off x="0" y="0"/>
+                      <a:ext cx="5940425" cy="405765"/>
                     </a:xfrm>
                     <a:prstGeom prst="rect">
                       <a:avLst/>

</xml_diff>

<commit_message>
git work saved again
</commit_message>
<xml_diff>
--- a/git work.docx
+++ b/git work.docx
@@ -2283,6 +2283,440 @@
           <w:lang w:val="en-US"/>
         </w:rPr>
       </w:pPr>
+    </w:p>
+    <w:p>
+      <w:pPr>
+        <w:rPr>
+          <w:lang w:val="en-US"/>
+        </w:rPr>
+      </w:pPr>
+    </w:p>
+    <w:p>
+      <w:pPr>
+        <w:rPr>
+          <w:lang w:val="en-US"/>
+        </w:rPr>
+      </w:pPr>
+      <w:proofErr w:type="spellStart"/>
+      <w:r>
+        <w:rPr>
+          <w:lang w:val="en-US"/>
+        </w:rPr>
+        <w:t>Endi</w:t>
+      </w:r>
+      <w:proofErr w:type="spellEnd"/>
+      <w:r>
+        <w:rPr>
+          <w:lang w:val="en-US"/>
+        </w:rPr>
+        <w:t xml:space="preserve"> </w:t>
+      </w:r>
+      <w:proofErr w:type="spellStart"/>
+      <w:r>
+        <w:rPr>
+          <w:lang w:val="en-US"/>
+        </w:rPr>
+        <w:t>github</w:t>
+      </w:r>
+      <w:proofErr w:type="spellEnd"/>
+      <w:r>
+        <w:rPr>
+          <w:lang w:val="en-US"/>
+        </w:rPr>
+        <w:t xml:space="preserve"> </w:t>
+      </w:r>
+      <w:proofErr w:type="spellStart"/>
+      <w:r>
+        <w:rPr>
+          <w:lang w:val="en-US"/>
+        </w:rPr>
+        <w:t>ga</w:t>
+      </w:r>
+      <w:proofErr w:type="spellEnd"/>
+      <w:r>
+        <w:rPr>
+          <w:lang w:val="en-US"/>
+        </w:rPr>
+        <w:t xml:space="preserve"> </w:t>
+      </w:r>
+      <w:proofErr w:type="spellStart"/>
+      <w:r>
+        <w:rPr>
+          <w:lang w:val="en-US"/>
+        </w:rPr>
+        <w:t>malumotlarni</w:t>
+      </w:r>
+      <w:proofErr w:type="spellEnd"/>
+      <w:r>
+        <w:rPr>
+          <w:lang w:val="en-US"/>
+        </w:rPr>
+        <w:t xml:space="preserve"> push </w:t>
+      </w:r>
+      <w:proofErr w:type="spellStart"/>
+      <w:r>
+        <w:rPr>
+          <w:lang w:val="en-US"/>
+        </w:rPr>
+        <w:t>qilib</w:t>
+      </w:r>
+      <w:proofErr w:type="spellEnd"/>
+      <w:r>
+        <w:rPr>
+          <w:lang w:val="en-US"/>
+        </w:rPr>
+        <w:t xml:space="preserve"> </w:t>
+      </w:r>
+      <w:proofErr w:type="spellStart"/>
+      <w:r>
+        <w:rPr>
+          <w:lang w:val="en-US"/>
+        </w:rPr>
+        <w:t>junatamiz</w:t>
+      </w:r>
+      <w:proofErr w:type="spellEnd"/>
+    </w:p>
+    <w:p>
+      <w:pPr>
+        <w:rPr>
+          <w:lang w:val="en-US"/>
+        </w:rPr>
+      </w:pPr>
+      <w:r>
+        <w:rPr>
+          <w:noProof/>
+          <w:lang w:eastAsia="ru-RU"/>
+        </w:rPr>
+        <w:drawing>
+          <wp:inline distT="0" distB="0" distL="0" distR="0" wp14:anchorId="34F3F005" wp14:editId="6BDAED6D">
+            <wp:extent cx="5940425" cy="1569085"/>
+            <wp:effectExtent l="0" t="0" r="3175" b="0"/>
+            <wp:docPr id="16" name="Рисунок 16"/>
+            <wp:cNvGraphicFramePr>
+              <a:graphicFrameLocks xmlns:a="http://schemas.openxmlformats.org/drawingml/2006/main" noChangeAspect="1"/>
+            </wp:cNvGraphicFramePr>
+            <a:graphic xmlns:a="http://schemas.openxmlformats.org/drawingml/2006/main">
+              <a:graphicData uri="http://schemas.openxmlformats.org/drawingml/2006/picture">
+                <pic:pic xmlns:pic="http://schemas.openxmlformats.org/drawingml/2006/picture">
+                  <pic:nvPicPr>
+                    <pic:cNvPr id="1" name=""/>
+                    <pic:cNvPicPr/>
+                  </pic:nvPicPr>
+                  <pic:blipFill>
+                    <a:blip r:embed="rId19"/>
+                    <a:stretch>
+                      <a:fillRect/>
+                    </a:stretch>
+                  </pic:blipFill>
+                  <pic:spPr>
+                    <a:xfrm>
+                      <a:off x="0" y="0"/>
+                      <a:ext cx="5940425" cy="1569085"/>
+                    </a:xfrm>
+                    <a:prstGeom prst="rect">
+                      <a:avLst/>
+                    </a:prstGeom>
+                  </pic:spPr>
+                </pic:pic>
+              </a:graphicData>
+            </a:graphic>
+          </wp:inline>
+        </w:drawing>
+      </w:r>
+    </w:p>
+    <w:p>
+      <w:pPr>
+        <w:rPr>
+          <w:lang w:val="en-US"/>
+        </w:rPr>
+      </w:pPr>
+      <w:proofErr w:type="gramStart"/>
+      <w:r>
+        <w:rPr>
+          <w:lang w:val="en-US"/>
+        </w:rPr>
+        <w:t>SSH</w:t>
+      </w:r>
+      <w:proofErr w:type="gramEnd"/>
+      <w:r>
+        <w:rPr>
+          <w:lang w:val="en-US"/>
+        </w:rPr>
+        <w:t xml:space="preserve"> key </w:t>
+      </w:r>
+      <w:proofErr w:type="spellStart"/>
+      <w:r>
+        <w:rPr>
+          <w:lang w:val="en-US"/>
+        </w:rPr>
+        <w:t>ni</w:t>
+      </w:r>
+      <w:proofErr w:type="spellEnd"/>
+      <w:r>
+        <w:rPr>
+          <w:lang w:val="en-US"/>
+        </w:rPr>
+        <w:t xml:space="preserve"> </w:t>
+      </w:r>
+      <w:proofErr w:type="spellStart"/>
+      <w:r>
+        <w:rPr>
+          <w:lang w:val="en-US"/>
+        </w:rPr>
+        <w:t>ornatib</w:t>
+      </w:r>
+      <w:proofErr w:type="spellEnd"/>
+      <w:r>
+        <w:rPr>
+          <w:lang w:val="en-US"/>
+        </w:rPr>
+        <w:t xml:space="preserve"> </w:t>
+      </w:r>
+      <w:proofErr w:type="spellStart"/>
+      <w:r>
+        <w:rPr>
+          <w:lang w:val="en-US"/>
+        </w:rPr>
+        <w:t>togridan</w:t>
+      </w:r>
+      <w:proofErr w:type="spellEnd"/>
+      <w:r>
+        <w:rPr>
+          <w:lang w:val="en-US"/>
+        </w:rPr>
+        <w:t xml:space="preserve"> </w:t>
+      </w:r>
+      <w:proofErr w:type="spellStart"/>
+      <w:r>
+        <w:rPr>
+          <w:lang w:val="en-US"/>
+        </w:rPr>
+        <w:t>tugri</w:t>
+      </w:r>
+      <w:proofErr w:type="spellEnd"/>
+      <w:r>
+        <w:rPr>
+          <w:lang w:val="en-US"/>
+        </w:rPr>
+        <w:t xml:space="preserve"> </w:t>
+      </w:r>
+      <w:proofErr w:type="spellStart"/>
+      <w:r>
+        <w:rPr>
+          <w:lang w:val="en-US"/>
+        </w:rPr>
+        <w:t>git</w:t>
+      </w:r>
+      <w:proofErr w:type="spellEnd"/>
+      <w:r>
+        <w:rPr>
+          <w:lang w:val="en-US"/>
+        </w:rPr>
+        <w:t xml:space="preserve"> push </w:t>
+      </w:r>
+      <w:proofErr w:type="spellStart"/>
+      <w:r>
+        <w:rPr>
+          <w:lang w:val="en-US"/>
+        </w:rPr>
+        <w:t>orqali</w:t>
+      </w:r>
+      <w:proofErr w:type="spellEnd"/>
+      <w:r>
+        <w:rPr>
+          <w:lang w:val="en-US"/>
+        </w:rPr>
+        <w:t xml:space="preserve"> ham </w:t>
+      </w:r>
+      <w:proofErr w:type="spellStart"/>
+      <w:r>
+        <w:rPr>
+          <w:lang w:val="en-US"/>
+        </w:rPr>
+        <w:t>amalga</w:t>
+      </w:r>
+      <w:proofErr w:type="spellEnd"/>
+      <w:r>
+        <w:rPr>
+          <w:lang w:val="en-US"/>
+        </w:rPr>
+        <w:t xml:space="preserve"> </w:t>
+      </w:r>
+      <w:proofErr w:type="spellStart"/>
+      <w:r>
+        <w:rPr>
+          <w:lang w:val="en-US"/>
+        </w:rPr>
+        <w:t>oshirsak</w:t>
+      </w:r>
+      <w:proofErr w:type="spellEnd"/>
+      <w:r>
+        <w:rPr>
+          <w:lang w:val="en-US"/>
+        </w:rPr>
+        <w:t xml:space="preserve"> </w:t>
+      </w:r>
+      <w:proofErr w:type="spellStart"/>
+      <w:r>
+        <w:rPr>
+          <w:lang w:val="en-US"/>
+        </w:rPr>
+        <w:t>bo’ladi</w:t>
+      </w:r>
+      <w:proofErr w:type="spellEnd"/>
+    </w:p>
+    <w:p>
+      <w:pPr>
+        <w:rPr>
+          <w:lang w:val="en-US"/>
+        </w:rPr>
+      </w:pPr>
+      <w:r>
+        <w:rPr>
+          <w:noProof/>
+          <w:lang w:eastAsia="ru-RU"/>
+        </w:rPr>
+        <w:drawing>
+          <wp:inline distT="0" distB="0" distL="0" distR="0" wp14:anchorId="2FCCEDEA" wp14:editId="435F89CE">
+            <wp:extent cx="5940425" cy="541655"/>
+            <wp:effectExtent l="0" t="0" r="3175" b="0"/>
+            <wp:docPr id="17" name="Рисунок 17"/>
+            <wp:cNvGraphicFramePr>
+              <a:graphicFrameLocks xmlns:a="http://schemas.openxmlformats.org/drawingml/2006/main" noChangeAspect="1"/>
+            </wp:cNvGraphicFramePr>
+            <a:graphic xmlns:a="http://schemas.openxmlformats.org/drawingml/2006/main">
+              <a:graphicData uri="http://schemas.openxmlformats.org/drawingml/2006/picture">
+                <pic:pic xmlns:pic="http://schemas.openxmlformats.org/drawingml/2006/picture">
+                  <pic:nvPicPr>
+                    <pic:cNvPr id="1" name=""/>
+                    <pic:cNvPicPr/>
+                  </pic:nvPicPr>
+                  <pic:blipFill>
+                    <a:blip r:embed="rId20"/>
+                    <a:stretch>
+                      <a:fillRect/>
+                    </a:stretch>
+                  </pic:blipFill>
+                  <pic:spPr>
+                    <a:xfrm>
+                      <a:off x="0" y="0"/>
+                      <a:ext cx="5940425" cy="541655"/>
+                    </a:xfrm>
+                    <a:prstGeom prst="rect">
+                      <a:avLst/>
+                    </a:prstGeom>
+                  </pic:spPr>
+                </pic:pic>
+              </a:graphicData>
+            </a:graphic>
+          </wp:inline>
+        </w:drawing>
+      </w:r>
+    </w:p>
+    <w:p>
+      <w:pPr>
+        <w:rPr>
+          <w:lang w:val="en-US"/>
+        </w:rPr>
+      </w:pPr>
+      <w:proofErr w:type="spellStart"/>
+      <w:r>
+        <w:rPr>
+          <w:lang w:val="en-US"/>
+        </w:rPr>
+        <w:t>Endi</w:t>
+      </w:r>
+      <w:proofErr w:type="spellEnd"/>
+      <w:r>
+        <w:rPr>
+          <w:lang w:val="en-US"/>
+        </w:rPr>
+        <w:t xml:space="preserve"> </w:t>
+      </w:r>
+      <w:proofErr w:type="spellStart"/>
+      <w:r>
+        <w:rPr>
+          <w:lang w:val="en-US"/>
+        </w:rPr>
+        <w:t>navbat</w:t>
+      </w:r>
+      <w:proofErr w:type="spellEnd"/>
+      <w:r>
+        <w:rPr>
+          <w:lang w:val="en-US"/>
+        </w:rPr>
+        <w:t xml:space="preserve"> </w:t>
+      </w:r>
+      <w:proofErr w:type="spellStart"/>
+      <w:r>
+        <w:rPr>
+          <w:lang w:val="en-US"/>
+        </w:rPr>
+        <w:t>git</w:t>
+      </w:r>
+      <w:proofErr w:type="spellEnd"/>
+      <w:r>
+        <w:rPr>
+          <w:lang w:val="en-US"/>
+        </w:rPr>
+        <w:t xml:space="preserve"> </w:t>
+      </w:r>
+      <w:proofErr w:type="spellStart"/>
+      <w:r>
+        <w:rPr>
+          <w:lang w:val="en-US"/>
+        </w:rPr>
+        <w:t>pulga</w:t>
+      </w:r>
+      <w:proofErr w:type="spellEnd"/>
+    </w:p>
+    <w:p>
+      <w:pPr>
+        <w:rPr>
+          <w:lang w:val="en-US"/>
+        </w:rPr>
+      </w:pPr>
+      <w:r>
+        <w:rPr>
+          <w:noProof/>
+          <w:lang w:eastAsia="ru-RU"/>
+        </w:rPr>
+        <w:drawing>
+          <wp:inline distT="0" distB="0" distL="0" distR="0" wp14:anchorId="2742235B" wp14:editId="4EF51037">
+            <wp:extent cx="5940425" cy="2069465"/>
+            <wp:effectExtent l="0" t="0" r="3175" b="6985"/>
+            <wp:docPr id="18" name="Рисунок 18"/>
+            <wp:cNvGraphicFramePr>
+              <a:graphicFrameLocks xmlns:a="http://schemas.openxmlformats.org/drawingml/2006/main" noChangeAspect="1"/>
+            </wp:cNvGraphicFramePr>
+            <a:graphic xmlns:a="http://schemas.openxmlformats.org/drawingml/2006/main">
+              <a:graphicData uri="http://schemas.openxmlformats.org/drawingml/2006/picture">
+                <pic:pic xmlns:pic="http://schemas.openxmlformats.org/drawingml/2006/picture">
+                  <pic:nvPicPr>
+                    <pic:cNvPr id="1" name=""/>
+                    <pic:cNvPicPr/>
+                  </pic:nvPicPr>
+                  <pic:blipFill>
+                    <a:blip r:embed="rId21"/>
+                    <a:stretch>
+                      <a:fillRect/>
+                    </a:stretch>
+                  </pic:blipFill>
+                  <pic:spPr>
+                    <a:xfrm>
+                      <a:off x="0" y="0"/>
+                      <a:ext cx="5940425" cy="2069465"/>
+                    </a:xfrm>
+                    <a:prstGeom prst="rect">
+                      <a:avLst/>
+                    </a:prstGeom>
+                  </pic:spPr>
+                </pic:pic>
+              </a:graphicData>
+            </a:graphic>
+          </wp:inline>
+        </w:drawing>
+      </w:r>
       <w:bookmarkStart w:id="0" w:name="_GoBack"/>
       <w:bookmarkEnd w:id="0"/>
     </w:p>

</xml_diff>